<commit_message>
Updating Merck Millipore name
</commit_message>
<xml_diff>
--- a/kb/UseCases/ucMerckmillipore.docx
+++ b/kb/UseCases/ucMerckmillipore.docx
@@ -272,7 +272,7 @@
                 <w:u w:val="none"/>
                 <w:lang w:val="en-US" w:eastAsia="zh-CN" w:bidi="hi-IN"/>
               </w:rPr>
-              <w:t>Merck</w:t>
+              <w:t xml:space="preserve">Merck </w:t>
             </w:r>
             <w:r>
               <w:rPr>
@@ -292,7 +292,27 @@
                 <w:u w:val="none"/>
                 <w:lang w:val="en-US" w:eastAsia="zh-CN" w:bidi="hi-IN"/>
               </w:rPr>
-              <w:t>millipore</w:t>
+              <w:t>M</w:t>
+            </w:r>
+            <w:r>
+              <w:rPr>
+                <w:rFonts w:eastAsia="NSimSun" w:cs="Lucida Sans"/>
+                <w:b w:val="false"/>
+                <w:bCs w:val="false"/>
+                <w:i w:val="false"/>
+                <w:iCs w:val="false"/>
+                <w:strike w:val="false"/>
+                <w:dstrike w:val="false"/>
+                <w:outline w:val="false"/>
+                <w:shadow w:val="false"/>
+                <w:color w:val="000000"/>
+                <w:kern w:val="2"/>
+                <w:sz w:val="24"/>
+                <w:szCs w:val="24"/>
+                <w:u w:val="none"/>
+                <w:lang w:val="en-US" w:eastAsia="zh-CN" w:bidi="hi-IN"/>
+              </w:rPr>
+              <w:t>illipore</w:t>
             </w:r>
             <w:r>
               <w:rPr>
@@ -932,7 +952,27 @@
                 <w:u w:val="none"/>
                 <w:lang w:val="en-US" w:eastAsia="zh-CN" w:bidi="hi-IN"/>
               </w:rPr>
-              <w:t>millipore</w:t>
+              <w:t>M</w:t>
+            </w:r>
+            <w:r>
+              <w:rPr>
+                <w:rFonts w:eastAsia="NSimSun" w:cs="Lucida Sans"/>
+                <w:b/>
+                <w:bCs/>
+                <w:i w:val="false"/>
+                <w:iCs w:val="false"/>
+                <w:strike w:val="false"/>
+                <w:dstrike w:val="false"/>
+                <w:outline w:val="false"/>
+                <w:shadow w:val="false"/>
+                <w:color w:val="000000"/>
+                <w:kern w:val="2"/>
+                <w:sz w:val="24"/>
+                <w:szCs w:val="24"/>
+                <w:u w:val="none"/>
+                <w:lang w:val="en-US" w:eastAsia="zh-CN" w:bidi="hi-IN"/>
+              </w:rPr>
+              <w:t>illipore</w:t>
             </w:r>
           </w:p>
           <w:p>
@@ -1017,7 +1057,7 @@
                 <w:u w:val="none"/>
                 <w:lang w:val="en-US" w:eastAsia="zh-CN" w:bidi="hi-IN"/>
               </w:rPr>
-              <w:t>Merck</w:t>
+              <w:t xml:space="preserve">Merck </w:t>
             </w:r>
             <w:r>
               <w:rPr>
@@ -1037,7 +1077,27 @@
                 <w:u w:val="none"/>
                 <w:lang w:val="en-US" w:eastAsia="zh-CN" w:bidi="hi-IN"/>
               </w:rPr>
-              <w:t>millipore</w:t>
+              <w:t>M</w:t>
+            </w:r>
+            <w:r>
+              <w:rPr>
+                <w:rFonts w:eastAsia="NSimSun" w:cs="Lucida Sans"/>
+                <w:b w:val="false"/>
+                <w:bCs w:val="false"/>
+                <w:i w:val="false"/>
+                <w:iCs w:val="false"/>
+                <w:strike w:val="false"/>
+                <w:dstrike w:val="false"/>
+                <w:outline w:val="false"/>
+                <w:shadow w:val="false"/>
+                <w:color w:val="000000"/>
+                <w:kern w:val="2"/>
+                <w:sz w:val="24"/>
+                <w:szCs w:val="24"/>
+                <w:u w:val="none"/>
+                <w:lang w:val="en-US" w:eastAsia="zh-CN" w:bidi="hi-IN"/>
+              </w:rPr>
+              <w:t>illipore</w:t>
             </w:r>
             <w:r>
               <w:rPr>
@@ -2528,7 +2588,7 @@
     <w:qFormat/>
     <w:pPr>
       <w:widowControl/>
-      <w:overflowPunct w:val="true"/>
+      <w:overflowPunct w:val="false"/>
       <w:bidi w:val="0"/>
       <w:jc w:val="left"/>
     </w:pPr>

</xml_diff>